<commit_message>
docs - arquivo do word
</commit_message>
<xml_diff>
--- a/NugetPackages_Extensions.docx
+++ b/NugetPackages_Extensions.docx
@@ -3,8 +3,81 @@
 <w:document xmlns:wpc="http://schemas.microsoft.com/office/word/2010/wordprocessingCanvas" xmlns:cx="http://schemas.microsoft.com/office/drawing/2014/chartex" xmlns:cx1="http://schemas.microsoft.com/office/drawing/2015/9/8/chartex" xmlns:cx2="http://schemas.microsoft.com/office/drawing/2015/10/21/chartex" xmlns:cx3="http://schemas.microsoft.com/office/drawing/2016/5/9/chartex" xmlns:cx4="http://schemas.microsoft.com/office/drawing/2016/5/10/chartex" xmlns:cx5="http://schemas.microsoft.com/office/drawing/2016/5/11/chartex" xmlns:cx6="http://schemas.microsoft.com/office/drawing/2016/5/12/chartex" xmlns:cx7="http://schemas.microsoft.com/office/drawing/2016/5/13/chartex" xmlns:cx8="http://schemas.microsoft.com/office/drawing/2016/5/14/chartex" xmlns:mc="http://schemas.openxmlformats.org/markup-compatibility/2006" xmlns:aink="http://schemas.microsoft.com/office/drawing/2016/ink" xmlns:am3d="http://schemas.microsoft.com/office/drawing/2017/model3d" xmlns:o="urn:schemas-microsoft-com:office:office" xmlns:oel="http://schemas.microsoft.com/office/2019/extlst" xmlns:r="http://schemas.openxmlformats.org/officeDocument/2006/relationships" xmlns:m="http://schemas.openxmlformats.org/officeDocument/2006/math" xmlns:v="urn:schemas-microsoft-com:vml" xmlns:wp14="http://schemas.microsoft.com/office/word/2010/wordprocessingDrawing" xmlns:wp="http://schemas.openxmlformats.org/drawingml/2006/wordprocessingDrawing" xmlns:w10="urn:schemas-microsoft-com:office:word" xmlns:w="http://schemas.openxmlformats.org/wordprocessingml/2006/main" xmlns:w14="http://schemas.microsoft.com/office/word/2010/wordml" xmlns:w15="http://schemas.microsoft.com/office/word/2012/wordml" xmlns:w16cex="http://schemas.microsoft.com/office/word/2018/wordml/cex" xmlns:w16cid="http://schemas.microsoft.com/office/word/2016/wordml/cid" xmlns:w16="http://schemas.microsoft.com/office/word/2018/wordml" xmlns:w16du="http://schemas.microsoft.com/office/word/2023/wordml/word16du" xmlns:w16sdtdh="http://schemas.microsoft.com/office/word/2020/wordml/sdtdatahash" xmlns:w16se="http://schemas.microsoft.com/office/word/2015/wordml/symex" xmlns:wpg="http://schemas.microsoft.com/office/word/2010/wordprocessingGroup" xmlns:wpi="http://schemas.microsoft.com/office/word/2010/wordprocessingInk" xmlns:wne="http://schemas.microsoft.com/office/word/2006/wordml" xmlns:wps="http://schemas.microsoft.com/office/word/2010/wordprocessingShape" mc:Ignorable="w14 w15 w16se w16cid w16 w16cex w16sdtdh w16du wp14">
   <w:body>
     <w:p>
-      <w:r>
-        <w:t>Verificando a versão do NodeJS:</w:t>
+      <w:proofErr w:type="spellStart"/>
+      <w:r>
+        <w:t>docker-compose</w:t>
+      </w:r>
+      <w:proofErr w:type="spellEnd"/>
+      <w:r>
+        <w:t xml:space="preserve"> </w:t>
+      </w:r>
+      <w:proofErr w:type="spellStart"/>
+      <w:r>
+        <w:t>up</w:t>
+      </w:r>
+      <w:proofErr w:type="spellEnd"/>
+      <w:r>
+        <w:t xml:space="preserve"> --build -d</w:t>
+      </w:r>
+    </w:p>
+    <w:p>
+      <w:r>
+        <w:t xml:space="preserve">Cria o ambiente para </w:t>
+      </w:r>
+      <w:r>
+        <w:t>execução</w:t>
+      </w:r>
+    </w:p>
+    <w:p>
+      <w:r>
+        <w:drawing>
+          <wp:inline distT="0" distB="0" distL="0" distR="0" wp14:anchorId="29797C60" wp14:editId="2670A55B">
+            <wp:extent cx="5400040" cy="2787015"/>
+            <wp:effectExtent l="0" t="0" r="0" b="0"/>
+            <wp:docPr id="1410170052" name="Imagem 1"/>
+            <wp:cNvGraphicFramePr>
+              <a:graphicFrameLocks xmlns:a="http://schemas.openxmlformats.org/drawingml/2006/main" noChangeAspect="1"/>
+            </wp:cNvGraphicFramePr>
+            <a:graphic xmlns:a="http://schemas.openxmlformats.org/drawingml/2006/main">
+              <a:graphicData uri="http://schemas.openxmlformats.org/drawingml/2006/picture">
+                <pic:pic xmlns:pic="http://schemas.openxmlformats.org/drawingml/2006/picture">
+                  <pic:nvPicPr>
+                    <pic:cNvPr id="1410170052" name=""/>
+                    <pic:cNvPicPr/>
+                  </pic:nvPicPr>
+                  <pic:blipFill>
+                    <a:blip r:embed="rId4"/>
+                    <a:stretch>
+                      <a:fillRect/>
+                    </a:stretch>
+                  </pic:blipFill>
+                  <pic:spPr>
+                    <a:xfrm>
+                      <a:off x="0" y="0"/>
+                      <a:ext cx="5400040" cy="2787015"/>
+                    </a:xfrm>
+                    <a:prstGeom prst="rect">
+                      <a:avLst/>
+                    </a:prstGeom>
+                  </pic:spPr>
+                </pic:pic>
+              </a:graphicData>
+            </a:graphic>
+          </wp:inline>
+        </w:drawing>
+      </w:r>
+    </w:p>
+    <w:p>
+      <w:r>
+        <w:t xml:space="preserve">Verificando a versão do </w:t>
+      </w:r>
+      <w:proofErr w:type="spellStart"/>
+      <w:r>
+        <w:t>NodeJS</w:t>
+      </w:r>
+      <w:proofErr w:type="spellEnd"/>
+      <w:r>
+        <w:t>:</w:t>
       </w:r>
     </w:p>
     <w:p>
@@ -28,7 +101,7 @@
                     <pic:cNvPicPr/>
                   </pic:nvPicPr>
                   <pic:blipFill>
-                    <a:blip r:embed="rId4"/>
+                    <a:blip r:embed="rId5"/>
                     <a:stretch>
                       <a:fillRect/>
                     </a:stretch>
@@ -70,7 +143,7 @@
                     <pic:cNvPicPr/>
                   </pic:nvPicPr>
                   <pic:blipFill>
-                    <a:blip r:embed="rId5"/>
+                    <a:blip r:embed="rId6"/>
                     <a:stretch>
                       <a:fillRect/>
                     </a:stretch>
@@ -101,6 +174,7 @@
         <w:rPr>
           <w:noProof/>
         </w:rPr>
+        <w:lastRenderedPageBreak/>
         <w:drawing>
           <wp:inline distT="0" distB="0" distL="0" distR="0" wp14:anchorId="21BE500E" wp14:editId="1D11F1EB">
             <wp:extent cx="4410691" cy="2162477"/>
@@ -117,7 +191,7 @@
                     <pic:cNvPicPr/>
                   </pic:nvPicPr>
                   <pic:blipFill>
-                    <a:blip r:embed="rId6"/>
+                    <a:blip r:embed="rId7"/>
                     <a:stretch>
                       <a:fillRect/>
                     </a:stretch>
@@ -160,7 +234,7 @@
                     <pic:cNvPicPr/>
                   </pic:nvPicPr>
                   <pic:blipFill>
-                    <a:blip r:embed="rId7"/>
+                    <a:blip r:embed="rId8"/>
                     <a:stretch>
                       <a:fillRect/>
                     </a:stretch>
@@ -186,7 +260,6 @@
         <w:rPr>
           <w:noProof/>
         </w:rPr>
-        <w:lastRenderedPageBreak/>
         <w:drawing>
           <wp:inline distT="0" distB="0" distL="0" distR="0" wp14:anchorId="37914335" wp14:editId="5E4211A9">
             <wp:extent cx="5400040" cy="2518410"/>
@@ -203,7 +276,7 @@
                     <pic:cNvPicPr/>
                   </pic:nvPicPr>
                   <pic:blipFill>
-                    <a:blip r:embed="rId8"/>
+                    <a:blip r:embed="rId9"/>
                     <a:stretch>
                       <a:fillRect/>
                     </a:stretch>
@@ -276,7 +349,7 @@
                     <pic:cNvPicPr/>
                   </pic:nvPicPr>
                   <pic:blipFill>
-                    <a:blip r:embed="rId9"/>
+                    <a:blip r:embed="rId10"/>
                     <a:stretch>
                       <a:fillRect/>
                     </a:stretch>
@@ -317,6 +390,7 @@
         <w:rPr>
           <w:noProof/>
         </w:rPr>
+        <w:lastRenderedPageBreak/>
         <w:drawing>
           <wp:inline distT="0" distB="0" distL="0" distR="0" wp14:anchorId="4B555EB1" wp14:editId="2F00B7C8">
             <wp:extent cx="5400040" cy="1215390"/>
@@ -333,7 +407,7 @@
                     <pic:cNvPicPr/>
                   </pic:nvPicPr>
                   <pic:blipFill>
-                    <a:blip r:embed="rId10"/>
+                    <a:blip r:embed="rId11"/>
                     <a:stretch>
                       <a:fillRect/>
                     </a:stretch>
@@ -366,7 +440,6 @@
           <w:b/>
           <w:bCs/>
         </w:rPr>
-        <w:lastRenderedPageBreak/>
         <w:t xml:space="preserve">Dracula </w:t>
       </w:r>
       <w:r>
@@ -389,7 +462,7 @@
                     <pic:cNvPicPr/>
                   </pic:nvPicPr>
                   <pic:blipFill>
-                    <a:blip r:embed="rId11"/>
+                    <a:blip r:embed="rId12"/>
                     <a:stretch>
                       <a:fillRect/>
                     </a:stretch>
@@ -422,8 +495,33 @@
           <w:b/>
           <w:bCs/>
         </w:rPr>
-        <w:t>Material Icon Theme</w:t>
-      </w:r>
+        <w:t xml:space="preserve">Material </w:t>
+      </w:r>
+      <w:proofErr w:type="spellStart"/>
+      <w:r>
+        <w:rPr>
+          <w:b/>
+          <w:bCs/>
+        </w:rPr>
+        <w:t>Icon</w:t>
+      </w:r>
+      <w:proofErr w:type="spellEnd"/>
+      <w:r>
+        <w:rPr>
+          <w:b/>
+          <w:bCs/>
+        </w:rPr>
+        <w:t xml:space="preserve"> </w:t>
+      </w:r>
+      <w:proofErr w:type="spellStart"/>
+      <w:r>
+        <w:rPr>
+          <w:b/>
+          <w:bCs/>
+        </w:rPr>
+        <w:t>Theme</w:t>
+      </w:r>
+      <w:proofErr w:type="spellEnd"/>
     </w:p>
     <w:p>
       <w:r>
@@ -446,7 +544,7 @@
                     <pic:cNvPicPr/>
                   </pic:nvPicPr>
                   <pic:blipFill>
-                    <a:blip r:embed="rId12"/>
+                    <a:blip r:embed="rId13"/>
                     <a:stretch>
                       <a:fillRect/>
                     </a:stretch>
@@ -468,9 +566,11 @@
       </w:r>
     </w:p>
     <w:p>
+      <w:proofErr w:type="spellStart"/>
       <w:r>
         <w:t>bootstrap</w:t>
       </w:r>
+      <w:proofErr w:type="spellEnd"/>
     </w:p>
     <w:p>
       <w:r>
@@ -493,7 +593,7 @@
                     <pic:cNvPicPr/>
                   </pic:nvPicPr>
                   <pic:blipFill>
-                    <a:blip r:embed="rId13"/>
+                    <a:blip r:embed="rId14"/>
                     <a:stretch>
                       <a:fillRect/>
                     </a:stretch>
@@ -515,15 +615,18 @@
       </w:r>
     </w:p>
     <w:p>
+      <w:proofErr w:type="spellStart"/>
       <w:r>
         <w:t>TarefasApp.API</w:t>
       </w:r>
-    </w:p>
-    <w:p>
-      <w:r>
-        <w:rPr>
-          <w:noProof/>
-        </w:rPr>
+      <w:proofErr w:type="spellEnd"/>
+    </w:p>
+    <w:p>
+      <w:r>
+        <w:rPr>
+          <w:noProof/>
+        </w:rPr>
+        <w:lastRenderedPageBreak/>
         <w:drawing>
           <wp:inline distT="0" distB="0" distL="0" distR="0" wp14:anchorId="1B1E6A35" wp14:editId="6BFBBCE3">
             <wp:extent cx="5400040" cy="1014095"/>
@@ -540,7 +643,7 @@
                     <pic:cNvPicPr/>
                   </pic:nvPicPr>
                   <pic:blipFill>
-                    <a:blip r:embed="rId14"/>
+                    <a:blip r:embed="rId15"/>
                     <a:stretch>
                       <a:fillRect/>
                     </a:stretch>
@@ -563,10 +666,11 @@
     </w:p>
     <w:p/>
     <w:p>
-      <w:r>
-        <w:lastRenderedPageBreak/>
+      <w:proofErr w:type="spellStart"/>
+      <w:r>
         <w:t>TarefasApp.Application</w:t>
       </w:r>
+      <w:proofErr w:type="spellEnd"/>
     </w:p>
     <w:p>
       <w:r>
@@ -589,7 +693,7 @@
                     <pic:cNvPicPr/>
                   </pic:nvPicPr>
                   <pic:blipFill>
-                    <a:blip r:embed="rId15"/>
+                    <a:blip r:embed="rId16"/>
                     <a:stretch>
                       <a:fillRect/>
                     </a:stretch>
@@ -611,9 +715,11 @@
       </w:r>
     </w:p>
     <w:p>
+      <w:proofErr w:type="spellStart"/>
       <w:r>
         <w:t>TarrefasApp.IntegrationTests</w:t>
       </w:r>
+      <w:proofErr w:type="spellEnd"/>
     </w:p>
     <w:p>
       <w:r>
@@ -636,7 +742,7 @@
                     <pic:cNvPicPr/>
                   </pic:nvPicPr>
                   <pic:blipFill>
-                    <a:blip r:embed="rId16"/>
+                    <a:blip r:embed="rId17"/>
                     <a:stretch>
                       <a:fillRect/>
                     </a:stretch>
@@ -678,7 +784,7 @@
                     <pic:cNvPicPr/>
                   </pic:nvPicPr>
                   <pic:blipFill>
-                    <a:blip r:embed="rId17"/>
+                    <a:blip r:embed="rId18"/>
                     <a:stretch>
                       <a:fillRect/>
                     </a:stretch>
@@ -700,9 +806,11 @@
       </w:r>
     </w:p>
     <w:p>
+      <w:proofErr w:type="spellStart"/>
       <w:r>
         <w:t>TarefasApp.Domain</w:t>
       </w:r>
+      <w:proofErr w:type="spellEnd"/>
     </w:p>
     <w:p>
       <w:r>
@@ -725,7 +833,7 @@
                     <pic:cNvPicPr/>
                   </pic:nvPicPr>
                   <pic:blipFill>
-                    <a:blip r:embed="rId18"/>
+                    <a:blip r:embed="rId19"/>
                     <a:stretch>
                       <a:fillRect/>
                     </a:stretch>
@@ -747,9 +855,11 @@
       </w:r>
     </w:p>
     <w:p>
+      <w:proofErr w:type="spellStart"/>
       <w:r>
         <w:t>TarefasApp.Infra.Data.Test</w:t>
       </w:r>
+      <w:proofErr w:type="spellEnd"/>
     </w:p>
     <w:p>
       <w:r>
@@ -773,7 +883,7 @@
                     <pic:cNvPicPr/>
                   </pic:nvPicPr>
                   <pic:blipFill>
-                    <a:blip r:embed="rId19"/>
+                    <a:blip r:embed="rId20"/>
                     <a:stretch>
                       <a:fillRect/>
                     </a:stretch>
@@ -815,7 +925,7 @@
                     <pic:cNvPicPr/>
                   </pic:nvPicPr>
                   <pic:blipFill>
-                    <a:blip r:embed="rId20"/>
+                    <a:blip r:embed="rId21"/>
                     <a:stretch>
                       <a:fillRect/>
                     </a:stretch>
@@ -837,9 +947,11 @@
       </w:r>
     </w:p>
     <w:p>
+      <w:proofErr w:type="spellStart"/>
       <w:r>
         <w:t>TarefasApp.Infra.Data</w:t>
       </w:r>
+      <w:proofErr w:type="spellEnd"/>
     </w:p>
     <w:p>
       <w:r>
@@ -862,7 +974,7 @@
                     <pic:cNvPicPr/>
                   </pic:nvPicPr>
                   <pic:blipFill>
-                    <a:blip r:embed="rId21"/>
+                    <a:blip r:embed="rId22"/>
                     <a:stretch>
                       <a:fillRect/>
                     </a:stretch>
@@ -884,9 +996,11 @@
       </w:r>
     </w:p>
     <w:p>
+      <w:proofErr w:type="spellStart"/>
       <w:r>
         <w:t>TarefasApp.Infra.Messages</w:t>
       </w:r>
+      <w:proofErr w:type="spellEnd"/>
     </w:p>
     <w:p>
       <w:r>
@@ -910,7 +1024,7 @@
                     <pic:cNvPicPr/>
                   </pic:nvPicPr>
                   <pic:blipFill>
-                    <a:blip r:embed="rId22"/>
+                    <a:blip r:embed="rId23"/>
                     <a:stretch>
                       <a:fillRect/>
                     </a:stretch>
@@ -932,9 +1046,11 @@
       </w:r>
     </w:p>
     <w:p>
+      <w:proofErr w:type="spellStart"/>
       <w:r>
         <w:t>TarefasApp.Infra.Storage</w:t>
       </w:r>
+      <w:proofErr w:type="spellEnd"/>
     </w:p>
     <w:p>
       <w:r>
@@ -957,7 +1073,7 @@
                     <pic:cNvPicPr/>
                   </pic:nvPicPr>
                   <pic:blipFill>
-                    <a:blip r:embed="rId23"/>
+                    <a:blip r:embed="rId24"/>
                     <a:stretch>
                       <a:fillRect/>
                     </a:stretch>
@@ -979,9 +1095,11 @@
       </w:r>
     </w:p>
     <w:p>
+      <w:proofErr w:type="spellStart"/>
       <w:r>
         <w:t>Migration</w:t>
       </w:r>
+      <w:proofErr w:type="spellEnd"/>
     </w:p>
     <w:p>
       <w:r>
@@ -1001,7 +1119,7 @@
                     <pic:cNvPicPr/>
                   </pic:nvPicPr>
                   <pic:blipFill>
-                    <a:blip r:embed="rId24"/>
+                    <a:blip r:embed="rId25"/>
                     <a:stretch>
                       <a:fillRect/>
                     </a:stretch>

</xml_diff>